<commit_message>
re-formatted folders and doc
</commit_message>
<xml_diff>
--- a/doc/Modbus Scanner Documentation.docx
+++ b/doc/Modbus Scanner Documentation.docx
@@ -50,7 +50,7 @@
               <w:kern w:val="2"/>
               <w:sz w:val="24"/>
               <w:szCs w:val="24"/>
-              <w:lang w:eastAsia="en-GB"/>
+              <w:lang w:val="it-IT" w:eastAsia="it-IT"/>
             </w:rPr>
           </w:pPr>
           <w:r>
@@ -62,7 +62,7 @@
           <w:r>
             <w:fldChar w:fldCharType="separate"/>
           </w:r>
-          <w:hyperlink w:anchor="_Toc187765240" w:history="1">
+          <w:hyperlink w:anchor="_Toc190250930" w:history="1">
             <w:r>
               <w:rPr>
                 <w:rStyle w:val="Collegamentoipertestuale"/>
@@ -89,7 +89,7 @@
                 <w:noProof/>
                 <w:webHidden/>
               </w:rPr>
-              <w:instrText xml:space="preserve"> PAGEREF _Toc187765240 \h </w:instrText>
+              <w:instrText xml:space="preserve"> PAGEREF _Toc190250930 \h </w:instrText>
             </w:r>
             <w:r>
               <w:rPr>
@@ -133,10 +133,10 @@
               <w:kern w:val="2"/>
               <w:sz w:val="24"/>
               <w:szCs w:val="24"/>
-              <w:lang w:eastAsia="en-GB"/>
+              <w:lang w:val="it-IT" w:eastAsia="it-IT"/>
             </w:rPr>
           </w:pPr>
-          <w:hyperlink w:anchor="_Toc187765241" w:history="1">
+          <w:hyperlink w:anchor="_Toc190250931" w:history="1">
             <w:r>
               <w:rPr>
                 <w:rStyle w:val="Collegamentoipertestuale"/>
@@ -163,7 +163,7 @@
                 <w:noProof/>
                 <w:webHidden/>
               </w:rPr>
-              <w:instrText xml:space="preserve"> PAGEREF _Toc187765241 \h </w:instrText>
+              <w:instrText xml:space="preserve"> PAGEREF _Toc190250931 \h </w:instrText>
             </w:r>
             <w:r>
               <w:rPr>
@@ -207,10 +207,10 @@
               <w:kern w:val="2"/>
               <w:sz w:val="24"/>
               <w:szCs w:val="24"/>
-              <w:lang w:eastAsia="en-GB"/>
+              <w:lang w:val="it-IT" w:eastAsia="it-IT"/>
             </w:rPr>
           </w:pPr>
-          <w:hyperlink w:anchor="_Toc187765242" w:history="1">
+          <w:hyperlink w:anchor="_Toc190250932" w:history="1">
             <w:r>
               <w:rPr>
                 <w:rStyle w:val="Collegamentoipertestuale"/>
@@ -237,7 +237,7 @@
                 <w:noProof/>
                 <w:webHidden/>
               </w:rPr>
-              <w:instrText xml:space="preserve"> PAGEREF _Toc187765242 \h </w:instrText>
+              <w:instrText xml:space="preserve"> PAGEREF _Toc190250932 \h </w:instrText>
             </w:r>
             <w:r>
               <w:rPr>
@@ -257,7 +257,7 @@
                 <w:noProof/>
                 <w:webHidden/>
               </w:rPr>
-              <w:t>2</w:t>
+              <w:t>3</w:t>
             </w:r>
             <w:r>
               <w:rPr>
@@ -281,10 +281,10 @@
               <w:kern w:val="2"/>
               <w:sz w:val="24"/>
               <w:szCs w:val="24"/>
-              <w:lang w:eastAsia="en-GB"/>
+              <w:lang w:val="it-IT" w:eastAsia="it-IT"/>
             </w:rPr>
           </w:pPr>
-          <w:hyperlink w:anchor="_Toc187765243" w:history="1">
+          <w:hyperlink w:anchor="_Toc190250933" w:history="1">
             <w:r>
               <w:rPr>
                 <w:rStyle w:val="Collegamentoipertestuale"/>
@@ -311,7 +311,7 @@
                 <w:noProof/>
                 <w:webHidden/>
               </w:rPr>
-              <w:instrText xml:space="preserve"> PAGEREF _Toc187765243 \h </w:instrText>
+              <w:instrText xml:space="preserve"> PAGEREF _Toc190250933 \h </w:instrText>
             </w:r>
             <w:r>
               <w:rPr>
@@ -331,7 +331,7 @@
                 <w:noProof/>
                 <w:webHidden/>
               </w:rPr>
-              <w:t>2</w:t>
+              <w:t>3</w:t>
             </w:r>
             <w:r>
               <w:rPr>
@@ -355,10 +355,10 @@
               <w:kern w:val="2"/>
               <w:sz w:val="24"/>
               <w:szCs w:val="24"/>
-              <w:lang w:eastAsia="en-GB"/>
+              <w:lang w:val="it-IT" w:eastAsia="it-IT"/>
             </w:rPr>
           </w:pPr>
-          <w:hyperlink w:anchor="_Toc187765244" w:history="1">
+          <w:hyperlink w:anchor="_Toc190250934" w:history="1">
             <w:r>
               <w:rPr>
                 <w:rStyle w:val="Collegamentoipertestuale"/>
@@ -385,7 +385,7 @@
                 <w:noProof/>
                 <w:webHidden/>
               </w:rPr>
-              <w:instrText xml:space="preserve"> PAGEREF _Toc187765244 \h </w:instrText>
+              <w:instrText xml:space="preserve"> PAGEREF _Toc190250934 \h </w:instrText>
             </w:r>
             <w:r>
               <w:rPr>
@@ -405,7 +405,7 @@
                 <w:noProof/>
                 <w:webHidden/>
               </w:rPr>
-              <w:t>3</w:t>
+              <w:t>4</w:t>
             </w:r>
             <w:r>
               <w:rPr>
@@ -429,10 +429,10 @@
               <w:kern w:val="2"/>
               <w:sz w:val="24"/>
               <w:szCs w:val="24"/>
-              <w:lang w:eastAsia="en-GB"/>
+              <w:lang w:val="it-IT" w:eastAsia="it-IT"/>
             </w:rPr>
           </w:pPr>
-          <w:hyperlink w:anchor="_Toc187765245" w:history="1">
+          <w:hyperlink w:anchor="_Toc190250935" w:history="1">
             <w:r>
               <w:rPr>
                 <w:rStyle w:val="Collegamentoipertestuale"/>
@@ -459,7 +459,7 @@
                 <w:noProof/>
                 <w:webHidden/>
               </w:rPr>
-              <w:instrText xml:space="preserve"> PAGEREF _Toc187765245 \h </w:instrText>
+              <w:instrText xml:space="preserve"> PAGEREF _Toc190250935 \h </w:instrText>
             </w:r>
             <w:r>
               <w:rPr>
@@ -479,7 +479,81 @@
                 <w:noProof/>
                 <w:webHidden/>
               </w:rPr>
-              <w:t>4</w:t>
+              <w:t>5</w:t>
+            </w:r>
+            <w:r>
+              <w:rPr>
+                <w:noProof/>
+                <w:webHidden/>
+              </w:rPr>
+              <w:fldChar w:fldCharType="end"/>
+            </w:r>
+          </w:hyperlink>
+        </w:p>
+        <w:p>
+          <w:pPr>
+            <w:pStyle w:val="Sommario1"/>
+            <w:tabs>
+              <w:tab w:val="right" w:leader="dot" w:pos="9628"/>
+            </w:tabs>
+            <w:rPr>
+              <w:rFonts w:asciiTheme="minorHAnsi" w:eastAsiaTheme="minorEastAsia" w:hAnsiTheme="minorHAnsi" w:cstheme="minorBidi"/>
+              <w:noProof/>
+              <w:spacing w:val="0"/>
+              <w:kern w:val="2"/>
+              <w:sz w:val="24"/>
+              <w:szCs w:val="24"/>
+              <w:lang w:val="it-IT" w:eastAsia="it-IT"/>
+            </w:rPr>
+          </w:pPr>
+          <w:hyperlink w:anchor="_Toc190250936" w:history="1">
+            <w:r>
+              <w:rPr>
+                <w:rStyle w:val="Collegamentoipertestuale"/>
+                <w:noProof/>
+              </w:rPr>
+              <w:t>Scheme</w:t>
+            </w:r>
+            <w:r>
+              <w:rPr>
+                <w:noProof/>
+                <w:webHidden/>
+              </w:rPr>
+              <w:tab/>
+            </w:r>
+            <w:r>
+              <w:rPr>
+                <w:noProof/>
+                <w:webHidden/>
+              </w:rPr>
+              <w:fldChar w:fldCharType="begin"/>
+            </w:r>
+            <w:r>
+              <w:rPr>
+                <w:noProof/>
+                <w:webHidden/>
+              </w:rPr>
+              <w:instrText xml:space="preserve"> PAGEREF _Toc190250936 \h </w:instrText>
+            </w:r>
+            <w:r>
+              <w:rPr>
+                <w:noProof/>
+                <w:webHidden/>
+              </w:rPr>
+            </w:r>
+            <w:r>
+              <w:rPr>
+                <w:noProof/>
+                <w:webHidden/>
+              </w:rPr>
+              <w:fldChar w:fldCharType="separate"/>
+            </w:r>
+            <w:r>
+              <w:rPr>
+                <w:noProof/>
+                <w:webHidden/>
+              </w:rPr>
+              <w:t>6</w:t>
             </w:r>
             <w:r>
               <w:rPr>
@@ -517,7 +591,7 @@
           <w:lang w:val="en-GB"/>
         </w:rPr>
       </w:pPr>
-      <w:bookmarkStart w:id="0" w:name="_Toc187765240"/>
+      <w:bookmarkStart w:id="0" w:name="_Toc190250930"/>
       <w:r>
         <w:rPr>
           <w:lang w:val="en-GB"/>
@@ -581,7 +655,7 @@
           <w:szCs w:val="24"/>
         </w:rPr>
       </w:pPr>
-      <w:bookmarkStart w:id="1" w:name="_Toc187765241"/>
+      <w:bookmarkStart w:id="1" w:name="_Toc190250931"/>
       <w:r>
         <w:t>Scanner</w:t>
       </w:r>
@@ -639,7 +713,7 @@
           <w:noProof/>
         </w:rPr>
         <w:drawing>
-          <wp:inline distT="0" distB="0" distL="0" distR="0" wp14:anchorId="7A584A1F" wp14:editId="39B0CC72">
+          <wp:inline distT="0" distB="0" distL="0" distR="0" wp14:anchorId="7A584A1F" wp14:editId="3CC55D82">
             <wp:extent cx="6119348" cy="3484418"/>
             <wp:effectExtent l="0" t="0" r="0" b="0"/>
             <wp:docPr id="1423866561" name="Immagine 2" descr="Immagine che contiene elettronica, cavo, Impianto elettrico, Ingegneria elettronica&#10;&#10;Descrizione generata automaticamente"/>
@@ -697,15 +771,22 @@
         <w:jc w:val="left"/>
       </w:pPr>
       <w:r>
+        <w:lastRenderedPageBreak/>
         <w:br w:type="page"/>
       </w:r>
     </w:p>
     <w:p>
       <w:pPr>
         <w:pStyle w:val="Titolo2"/>
-      </w:pPr>
-      <w:bookmarkStart w:id="2" w:name="_Toc187765242"/>
-      <w:r>
+        <w:rPr>
+          <w:lang w:val="en-GB"/>
+        </w:rPr>
+      </w:pPr>
+      <w:bookmarkStart w:id="2" w:name="_Toc190250932"/>
+      <w:r>
+        <w:rPr>
+          <w:lang w:val="en-GB"/>
+        </w:rPr>
         <w:lastRenderedPageBreak/>
         <w:t>Ports</w:t>
       </w:r>
@@ -883,7 +964,7 @@
           <w:lang w:val="en-GB"/>
         </w:rPr>
       </w:pPr>
-      <w:bookmarkStart w:id="3" w:name="_Toc187765243"/>
+      <w:bookmarkStart w:id="3" w:name="_Toc190250933"/>
       <w:r>
         <w:rPr>
           <w:lang w:val="en-GB"/>
@@ -1121,9 +1202,15 @@
     <w:p>
       <w:pPr>
         <w:pStyle w:val="Titolo1"/>
-      </w:pPr>
-      <w:bookmarkStart w:id="4" w:name="_Toc187765244"/>
-      <w:r>
+        <w:rPr>
+          <w:lang w:val="en-GB"/>
+        </w:rPr>
+      </w:pPr>
+      <w:bookmarkStart w:id="4" w:name="_Toc190250934"/>
+      <w:r>
+        <w:rPr>
+          <w:lang w:val="en-GB"/>
+        </w:rPr>
         <w:t>Server</w:t>
       </w:r>
       <w:bookmarkEnd w:id="4"/>
@@ -1193,7 +1280,7 @@
       <w:pPr>
         <w:pStyle w:val="Titolo1"/>
       </w:pPr>
-      <w:bookmarkStart w:id="5" w:name="_Toc187765245"/>
+      <w:bookmarkStart w:id="5" w:name="_Toc190250935"/>
       <w:r>
         <w:lastRenderedPageBreak/>
         <w:t>Setup</w:t>
@@ -1516,8 +1603,150 @@
         <w:t>Once the system it is connected with internet capabilities, it will receive an updated datetime and the scanner will start to read Modbus addresses and send data</w:t>
       </w:r>
     </w:p>
-    <w:p/>
-    <w:p/>
+    <w:p>
+      <w:pPr>
+        <w:spacing w:after="160" w:line="278" w:lineRule="auto"/>
+        <w:jc w:val="left"/>
+      </w:pPr>
+      <w:r>
+        <w:br w:type="page"/>
+      </w:r>
+    </w:p>
+    <w:p>
+      <w:pPr>
+        <w:pStyle w:val="Titolo1"/>
+      </w:pPr>
+      <w:bookmarkStart w:id="6" w:name="_Toc190250936"/>
+      <w:proofErr w:type="spellStart"/>
+      <w:r>
+        <w:lastRenderedPageBreak/>
+        <w:t>Scheme</w:t>
+      </w:r>
+      <w:bookmarkEnd w:id="6"/>
+      <w:proofErr w:type="spellEnd"/>
+    </w:p>
+    <w:p>
+      <w:pPr>
+        <w:rPr>
+          <w:lang w:val="it-IT"/>
+        </w:rPr>
+      </w:pPr>
+    </w:p>
+    <w:p>
+      <w:pPr>
+        <w:rPr>
+          <w:b/>
+          <w:bCs/>
+          <w:sz w:val="24"/>
+          <w:szCs w:val="24"/>
+          <w:lang w:val="it-IT"/>
+        </w:rPr>
+      </w:pPr>
+      <w:hyperlink r:id="rId11" w:history="1">
+        <w:r>
+          <w:rPr>
+            <w:rStyle w:val="Collegamentoipertestuale"/>
+            <w:b/>
+            <w:bCs/>
+            <w:sz w:val="24"/>
+            <w:szCs w:val="24"/>
+            <w:lang w:val="it-IT"/>
+          </w:rPr>
+          <w:t xml:space="preserve">PDF </w:t>
+        </w:r>
+        <w:proofErr w:type="spellStart"/>
+        <w:r>
+          <w:rPr>
+            <w:rStyle w:val="Collegamentoipertestuale"/>
+            <w:b/>
+            <w:bCs/>
+            <w:sz w:val="24"/>
+            <w:szCs w:val="24"/>
+            <w:lang w:val="it-IT"/>
+          </w:rPr>
+          <w:t>electrical</w:t>
+        </w:r>
+        <w:proofErr w:type="spellEnd"/>
+        <w:r>
+          <w:rPr>
+            <w:rStyle w:val="Collegamentoipertestuale"/>
+            <w:b/>
+            <w:bCs/>
+            <w:sz w:val="24"/>
+            <w:szCs w:val="24"/>
+            <w:lang w:val="it-IT"/>
+          </w:rPr>
+          <w:t xml:space="preserve"> </w:t>
+        </w:r>
+        <w:proofErr w:type="spellStart"/>
+        <w:r>
+          <w:rPr>
+            <w:rStyle w:val="Collegamentoipertestuale"/>
+            <w:b/>
+            <w:bCs/>
+            <w:sz w:val="24"/>
+            <w:szCs w:val="24"/>
+            <w:lang w:val="it-IT"/>
+          </w:rPr>
+          <w:t>scheme</w:t>
+        </w:r>
+        <w:proofErr w:type="spellEnd"/>
+      </w:hyperlink>
+    </w:p>
+    <w:p>
+      <w:pPr>
+        <w:rPr>
+          <w:lang w:val="it-IT"/>
+        </w:rPr>
+      </w:pPr>
+    </w:p>
+    <w:p>
+      <w:pPr>
+        <w:rPr>
+          <w:lang w:val="it-IT"/>
+        </w:rPr>
+      </w:pPr>
+      <w:r>
+        <w:rPr>
+          <w:noProof/>
+        </w:rPr>
+        <w:drawing>
+          <wp:inline distT="0" distB="0" distL="0" distR="0" wp14:anchorId="30D52DAF" wp14:editId="5786C60B">
+            <wp:extent cx="6120130" cy="4207510"/>
+            <wp:effectExtent l="0" t="0" r="0" b="2540"/>
+            <wp:docPr id="1156752926" name="Immagine 1" descr="Immagine che contiene testo, diagramma, Piano, schematico&#10;&#10;Il contenuto generato dall'IA potrebbe non essere corretto."/>
+            <wp:cNvGraphicFramePr>
+              <a:graphicFrameLocks xmlns:a="http://schemas.openxmlformats.org/drawingml/2006/main" noChangeAspect="1"/>
+            </wp:cNvGraphicFramePr>
+            <a:graphic xmlns:a="http://schemas.openxmlformats.org/drawingml/2006/main">
+              <a:graphicData uri="http://schemas.openxmlformats.org/drawingml/2006/picture">
+                <pic:pic xmlns:pic="http://schemas.openxmlformats.org/drawingml/2006/picture">
+                  <pic:nvPicPr>
+                    <pic:cNvPr id="1156752926" name="Immagine 1" descr="Immagine che contiene testo, diagramma, Piano, schematico&#10;&#10;Il contenuto generato dall'IA potrebbe non essere corretto."/>
+                    <pic:cNvPicPr/>
+                  </pic:nvPicPr>
+                  <pic:blipFill>
+                    <a:blip r:embed="rId12"/>
+                    <a:stretch>
+                      <a:fillRect/>
+                    </a:stretch>
+                  </pic:blipFill>
+                  <pic:spPr>
+                    <a:xfrm>
+                      <a:off x="0" y="0"/>
+                      <a:ext cx="6120130" cy="4207510"/>
+                    </a:xfrm>
+                    <a:prstGeom prst="rect">
+                      <a:avLst/>
+                    </a:prstGeom>
+                  </pic:spPr>
+                </pic:pic>
+              </a:graphicData>
+            </a:graphic>
+          </wp:inline>
+        </w:drawing>
+      </w:r>
+    </w:p>
     <w:sectPr>
       <w:pgSz w:w="11906" w:h="16838"/>
       <w:pgMar w:top="1417" w:right="1134" w:bottom="1134" w:left="1134" w:header="708" w:footer="708" w:gutter="0"/>

</xml_diff>